<commit_message>
update requirement and sequence diagram
</commit_message>
<xml_diff>
--- a/document/requirement/req_BMI.docx
+++ b/document/requirement/req_BMI.docx
@@ -1,6 +1,6 @@
 
 <file path=word/document.xml><?xml version="1.0" encoding="utf-8"?>
-<w:document xmlns:wpc="http://schemas.microsoft.com/office/word/2010/wordprocessingCanvas" xmlns:cx="http://schemas.microsoft.com/office/drawing/2014/chartex" xmlns:mc="http://schemas.openxmlformats.org/markup-compatibility/2006" xmlns:o="urn:schemas-microsoft-com:office:office" xmlns:r="http://schemas.openxmlformats.org/officeDocument/2006/relationships" xmlns:m="http://schemas.openxmlformats.org/officeDocument/2006/math" xmlns:v="urn:schemas-microsoft-com:vml" xmlns:wp14="http://schemas.microsoft.com/office/word/2010/wordprocessingDrawing" xmlns:wp="http://schemas.openxmlformats.org/drawingml/2006/wordprocessingDrawing" xmlns:w10="urn:schemas-microsoft-com:office:word" xmlns:w="http://schemas.openxmlformats.org/wordprocessingml/2006/main" xmlns:w14="http://schemas.microsoft.com/office/word/2010/wordml" xmlns:w15="http://schemas.microsoft.com/office/word/2012/wordml" xmlns:w16se="http://schemas.microsoft.com/office/word/2015/wordml/symex" xmlns:wpg="http://schemas.microsoft.com/office/word/2010/wordprocessingGroup" xmlns:wpi="http://schemas.microsoft.com/office/word/2010/wordprocessingInk" xmlns:wne="http://schemas.microsoft.com/office/word/2006/wordml" xmlns:wps="http://schemas.microsoft.com/office/word/2010/wordprocessingShape" mc:Ignorable="w14 w15 w16se wp14">
+<w:document xmlns:wpc="http://schemas.microsoft.com/office/word/2010/wordprocessingCanvas" xmlns:cx="http://schemas.microsoft.com/office/drawing/2014/chartex" xmlns:cx1="http://schemas.microsoft.com/office/drawing/2015/9/8/chartex" xmlns:cx2="http://schemas.microsoft.com/office/drawing/2015/10/21/chartex" xmlns:cx3="http://schemas.microsoft.com/office/drawing/2016/5/9/chartex" xmlns:cx4="http://schemas.microsoft.com/office/drawing/2016/5/10/chartex" xmlns:cx5="http://schemas.microsoft.com/office/drawing/2016/5/11/chartex" xmlns:cx6="http://schemas.microsoft.com/office/drawing/2016/5/12/chartex" xmlns:cx7="http://schemas.microsoft.com/office/drawing/2016/5/13/chartex" xmlns:cx8="http://schemas.microsoft.com/office/drawing/2016/5/14/chartex" xmlns:mc="http://schemas.openxmlformats.org/markup-compatibility/2006" xmlns:aink="http://schemas.microsoft.com/office/drawing/2016/ink" xmlns:am3d="http://schemas.microsoft.com/office/drawing/2017/model3d" xmlns:o="urn:schemas-microsoft-com:office:office" xmlns:r="http://schemas.openxmlformats.org/officeDocument/2006/relationships" xmlns:m="http://schemas.openxmlformats.org/officeDocument/2006/math" xmlns:v="urn:schemas-microsoft-com:vml" xmlns:wp14="http://schemas.microsoft.com/office/word/2010/wordprocessingDrawing" xmlns:wp="http://schemas.openxmlformats.org/drawingml/2006/wordprocessingDrawing" xmlns:w10="urn:schemas-microsoft-com:office:word" xmlns:w="http://schemas.openxmlformats.org/wordprocessingml/2006/main" xmlns:w14="http://schemas.microsoft.com/office/word/2010/wordml" xmlns:w15="http://schemas.microsoft.com/office/word/2012/wordml" xmlns:w16cex="http://schemas.microsoft.com/office/word/2018/wordml/cex" xmlns:w16cid="http://schemas.microsoft.com/office/word/2016/wordml/cid" xmlns:w16="http://schemas.microsoft.com/office/word/2018/wordml" xmlns:w16sdtdh="http://schemas.microsoft.com/office/word/2020/wordml/sdtdatahash" xmlns:w16se="http://schemas.microsoft.com/office/word/2015/wordml/symex" xmlns:wpg="http://schemas.microsoft.com/office/word/2010/wordprocessingGroup" xmlns:wpi="http://schemas.microsoft.com/office/word/2010/wordprocessingInk" xmlns:wne="http://schemas.microsoft.com/office/word/2006/wordml" xmlns:wps="http://schemas.microsoft.com/office/word/2010/wordprocessingShape" mc:Ignorable="w14 w15 w16se w16cid w16 w16cex w16sdtdh wp14">
   <w:body>
     <w:p>
       <w:pPr>
@@ -62,27 +62,78 @@
           <w:szCs w:val="26"/>
           <w:lang w:val="en-US"/>
         </w:rPr>
-        <w:t>Mô tả</w:t>
-      </w:r>
-      <w:r>
-        <w:rPr>
-          <w:rFonts w:asciiTheme="majorHAnsi" w:hAnsiTheme="majorHAnsi" w:cstheme="majorHAnsi"/>
-          <w:sz w:val="26"/>
-          <w:szCs w:val="26"/>
-          <w:lang w:val="en-US"/>
-        </w:rPr>
-        <w:t xml:space="preserve">:người dùng theo dõi chỉ số BMI cơ thể. Dựa theo các chỉ số như: chiều cao, cân nặng.để đưa ra đánh giá về  thể trạng. </w:t>
-      </w:r>
-    </w:p>
-    <w:p>
-      <w:pPr>
-        <w:rPr>
-          <w:rFonts w:asciiTheme="majorHAnsi" w:hAnsiTheme="majorHAnsi" w:cstheme="majorHAnsi"/>
-          <w:sz w:val="26"/>
-          <w:szCs w:val="26"/>
-          <w:lang w:val="en-US"/>
-        </w:rPr>
-      </w:pPr>
+        <w:t xml:space="preserve">Mô </w:t>
+      </w:r>
+      <w:proofErr w:type="gramStart"/>
+      <w:r>
+        <w:rPr>
+          <w:rFonts w:asciiTheme="majorHAnsi" w:hAnsiTheme="majorHAnsi" w:cstheme="majorHAnsi"/>
+          <w:b/>
+          <w:sz w:val="26"/>
+          <w:szCs w:val="26"/>
+          <w:lang w:val="en-US"/>
+        </w:rPr>
+        <w:t>tả</w:t>
+      </w:r>
+      <w:r>
+        <w:rPr>
+          <w:rFonts w:asciiTheme="majorHAnsi" w:hAnsiTheme="majorHAnsi" w:cstheme="majorHAnsi"/>
+          <w:sz w:val="26"/>
+          <w:szCs w:val="26"/>
+          <w:lang w:val="en-US"/>
+        </w:rPr>
+        <w:t>:người</w:t>
+      </w:r>
+      <w:proofErr w:type="gramEnd"/>
+      <w:r>
+        <w:rPr>
+          <w:rFonts w:asciiTheme="majorHAnsi" w:hAnsiTheme="majorHAnsi" w:cstheme="majorHAnsi"/>
+          <w:sz w:val="26"/>
+          <w:szCs w:val="26"/>
+          <w:lang w:val="en-US"/>
+        </w:rPr>
+        <w:t xml:space="preserve"> dùng theo dõi chỉ số BMI cơ thể. Dựa theo các chỉ số như: chiều cao, cân </w:t>
+      </w:r>
+      <w:proofErr w:type="gramStart"/>
+      <w:r>
+        <w:rPr>
+          <w:rFonts w:asciiTheme="majorHAnsi" w:hAnsiTheme="majorHAnsi" w:cstheme="majorHAnsi"/>
+          <w:sz w:val="26"/>
+          <w:szCs w:val="26"/>
+          <w:lang w:val="en-US"/>
+        </w:rPr>
+        <w:t>nặng.để</w:t>
+      </w:r>
+      <w:proofErr w:type="gramEnd"/>
+      <w:r>
+        <w:rPr>
+          <w:rFonts w:asciiTheme="majorHAnsi" w:hAnsiTheme="majorHAnsi" w:cstheme="majorHAnsi"/>
+          <w:sz w:val="26"/>
+          <w:szCs w:val="26"/>
+          <w:lang w:val="en-US"/>
+        </w:rPr>
+        <w:t xml:space="preserve"> đưa ra đánh giá về  thể trạng</w:t>
+      </w:r>
+      <w:r>
+        <w:rPr>
+          <w:rFonts w:asciiTheme="majorHAnsi" w:hAnsiTheme="majorHAnsi" w:cstheme="majorHAnsi"/>
+          <w:sz w:val="26"/>
+          <w:szCs w:val="26"/>
+          <w:lang w:val="en-US"/>
+        </w:rPr>
+        <w:t>. Người dùng nhập chỉ số cân nặng và chiều cao để tính toán chỉ số BMI mỗi tuần.</w:t>
+      </w:r>
+    </w:p>
+    <w:p>
+      <w:pPr>
+        <w:rPr>
+          <w:rFonts w:asciiTheme="majorHAnsi" w:hAnsiTheme="majorHAnsi" w:cstheme="majorHAnsi"/>
+          <w:sz w:val="26"/>
+          <w:szCs w:val="26"/>
+          <w:lang w:val="en-US"/>
+        </w:rPr>
+      </w:pPr>
+      <w:proofErr w:type="gramStart"/>
       <w:r>
         <w:rPr>
           <w:rFonts w:asciiTheme="majorHAnsi" w:hAnsiTheme="majorHAnsi" w:cstheme="majorHAnsi"/>
@@ -100,18 +151,29 @@
           <w:szCs w:val="26"/>
           <w:lang w:val="en-US"/>
         </w:rPr>
-        <w:t xml:space="preserve"> : chiều cao,cân nặng.</w:t>
-      </w:r>
-    </w:p>
-    <w:p>
-      <w:pPr>
-        <w:rPr>
-          <w:rFonts w:asciiTheme="majorHAnsi" w:hAnsiTheme="majorHAnsi" w:cstheme="majorHAnsi"/>
-          <w:sz w:val="26"/>
-          <w:szCs w:val="26"/>
-          <w:lang w:val="en-US"/>
-        </w:rPr>
-      </w:pPr>
+        <w:t xml:space="preserve"> :</w:t>
+      </w:r>
+      <w:proofErr w:type="gramEnd"/>
+      <w:r>
+        <w:rPr>
+          <w:rFonts w:asciiTheme="majorHAnsi" w:hAnsiTheme="majorHAnsi" w:cstheme="majorHAnsi"/>
+          <w:sz w:val="26"/>
+          <w:szCs w:val="26"/>
+          <w:lang w:val="en-US"/>
+        </w:rPr>
+        <w:t xml:space="preserve"> chiều cao,cân nặng.</w:t>
+      </w:r>
+    </w:p>
+    <w:p>
+      <w:pPr>
+        <w:rPr>
+          <w:rFonts w:asciiTheme="majorHAnsi" w:hAnsiTheme="majorHAnsi" w:cstheme="majorHAnsi"/>
+          <w:sz w:val="26"/>
+          <w:szCs w:val="26"/>
+          <w:lang w:val="en-US"/>
+        </w:rPr>
+      </w:pPr>
+      <w:proofErr w:type="gramStart"/>
       <w:r>
         <w:rPr>
           <w:rFonts w:asciiTheme="majorHAnsi" w:hAnsiTheme="majorHAnsi" w:cstheme="majorHAnsi"/>
@@ -129,18 +191,29 @@
           <w:szCs w:val="26"/>
           <w:lang w:val="en-US"/>
         </w:rPr>
-        <w:t xml:space="preserve"> :do người dùng cung cấp hoặc sử dụng dữ liệu được tính toán từ trước..</w:t>
-      </w:r>
-    </w:p>
-    <w:p>
-      <w:pPr>
-        <w:rPr>
-          <w:rFonts w:asciiTheme="majorHAnsi" w:hAnsiTheme="majorHAnsi" w:cstheme="majorHAnsi"/>
-          <w:sz w:val="26"/>
-          <w:szCs w:val="26"/>
-          <w:lang w:val="en-US"/>
-        </w:rPr>
-      </w:pPr>
+        <w:t xml:space="preserve"> :do</w:t>
+      </w:r>
+      <w:proofErr w:type="gramEnd"/>
+      <w:r>
+        <w:rPr>
+          <w:rFonts w:asciiTheme="majorHAnsi" w:hAnsiTheme="majorHAnsi" w:cstheme="majorHAnsi"/>
+          <w:sz w:val="26"/>
+          <w:szCs w:val="26"/>
+          <w:lang w:val="en-US"/>
+        </w:rPr>
+        <w:t xml:space="preserve"> người dùng cung cấp hoặc sử dụng dữ liệu được tính toán từ trước..</w:t>
+      </w:r>
+    </w:p>
+    <w:p>
+      <w:pPr>
+        <w:rPr>
+          <w:rFonts w:asciiTheme="majorHAnsi" w:hAnsiTheme="majorHAnsi" w:cstheme="majorHAnsi"/>
+          <w:sz w:val="26"/>
+          <w:szCs w:val="26"/>
+          <w:lang w:val="en-US"/>
+        </w:rPr>
+      </w:pPr>
+      <w:proofErr w:type="gramStart"/>
       <w:r>
         <w:rPr>
           <w:rFonts w:asciiTheme="majorHAnsi" w:hAnsiTheme="majorHAnsi" w:cstheme="majorHAnsi"/>
@@ -158,7 +231,17 @@
           <w:szCs w:val="26"/>
           <w:lang w:val="en-US"/>
         </w:rPr>
-        <w:t>:chỉ số BMI và đánh giá về thể trạng cơ thể..</w:t>
+        <w:t>:chỉ</w:t>
+      </w:r>
+      <w:proofErr w:type="gramEnd"/>
+      <w:r>
+        <w:rPr>
+          <w:rFonts w:asciiTheme="majorHAnsi" w:hAnsiTheme="majorHAnsi" w:cstheme="majorHAnsi"/>
+          <w:sz w:val="26"/>
+          <w:szCs w:val="26"/>
+          <w:lang w:val="en-US"/>
+        </w:rPr>
+        <w:t xml:space="preserve"> số BMI và đánh giá về thể trạng cơ thể..</w:t>
       </w:r>
     </w:p>
     <w:p>
@@ -314,7 +397,7 @@
                 <w:szCs w:val="26"/>
                 <w:lang w:val="en-US"/>
               </w:rPr>
-              <w:t xml:space="preserve">BMI &lt;18.5 </w:t>
+              <w:t>Weight(W), Height(H)</w:t>
             </w:r>
           </w:p>
         </w:tc>
@@ -338,7 +421,7 @@
                 <w:szCs w:val="26"/>
                 <w:lang w:val="en-US"/>
               </w:rPr>
-              <w:t>Gầy</w:t>
+              <w:t>BMI, hiển thị ra Barchart</w:t>
             </w:r>
           </w:p>
         </w:tc>
@@ -364,7 +447,7 @@
                 <w:szCs w:val="26"/>
                 <w:lang w:val="en-US"/>
               </w:rPr>
-              <w:t xml:space="preserve">BMI :  18.5 ~24.9 </w:t>
+              <w:t xml:space="preserve">Null </w:t>
             </w:r>
           </w:p>
         </w:tc>
@@ -388,297 +471,7 @@
                 <w:szCs w:val="26"/>
                 <w:lang w:val="en-US"/>
               </w:rPr>
-              <w:t>Bình thường</w:t>
-            </w:r>
-          </w:p>
-        </w:tc>
-      </w:tr>
-      <w:tr>
-        <w:tc>
-          <w:tcPr>
-            <w:tcW w:w="4508" w:type="dxa"/>
-          </w:tcPr>
-          <w:p>
-            <w:pPr>
-              <w:rPr>
-                <w:rFonts w:asciiTheme="majorHAnsi" w:hAnsiTheme="majorHAnsi" w:cstheme="majorHAnsi"/>
-                <w:sz w:val="26"/>
-                <w:szCs w:val="26"/>
-                <w:lang w:val="en-US"/>
-              </w:rPr>
-            </w:pPr>
-            <w:r>
-              <w:rPr>
-                <w:rFonts w:asciiTheme="majorHAnsi" w:hAnsiTheme="majorHAnsi" w:cstheme="majorHAnsi"/>
-                <w:sz w:val="26"/>
-                <w:szCs w:val="26"/>
-                <w:lang w:val="en-US"/>
-              </w:rPr>
-              <w:t xml:space="preserve">BMI </w:t>
-            </w:r>
-            <m:oMath>
-              <m:r>
-                <w:rPr>
-                  <w:rFonts w:ascii="Cambria Math" w:hAnsi="Cambria Math" w:cstheme="majorHAnsi"/>
-                  <w:sz w:val="26"/>
-                  <w:szCs w:val="26"/>
-                  <w:lang w:val="en-US"/>
-                </w:rPr>
-                <m:t>≥</m:t>
-              </m:r>
-            </m:oMath>
-            <w:r>
-              <w:rPr>
-                <w:rFonts w:asciiTheme="majorHAnsi" w:hAnsiTheme="majorHAnsi" w:cstheme="majorHAnsi"/>
-                <w:sz w:val="26"/>
-                <w:szCs w:val="26"/>
-                <w:lang w:val="en-US"/>
-              </w:rPr>
-              <w:t>25</w:t>
-            </w:r>
-          </w:p>
-        </w:tc>
-        <w:tc>
-          <w:tcPr>
-            <w:tcW w:w="4508" w:type="dxa"/>
-          </w:tcPr>
-          <w:p>
-            <w:pPr>
-              <w:rPr>
-                <w:rFonts w:asciiTheme="majorHAnsi" w:hAnsiTheme="majorHAnsi" w:cstheme="majorHAnsi"/>
-                <w:sz w:val="26"/>
-                <w:szCs w:val="26"/>
-                <w:lang w:val="en-US"/>
-              </w:rPr>
-            </w:pPr>
-            <w:r>
-              <w:rPr>
-                <w:rFonts w:asciiTheme="majorHAnsi" w:hAnsiTheme="majorHAnsi" w:cstheme="majorHAnsi"/>
-                <w:sz w:val="26"/>
-                <w:szCs w:val="26"/>
-                <w:lang w:val="en-US"/>
-              </w:rPr>
-              <w:t>Thừa cân</w:t>
-            </w:r>
-          </w:p>
-        </w:tc>
-      </w:tr>
-      <w:tr>
-        <w:tc>
-          <w:tcPr>
-            <w:tcW w:w="4508" w:type="dxa"/>
-          </w:tcPr>
-          <w:p>
-            <w:pPr>
-              <w:rPr>
-                <w:rFonts w:asciiTheme="majorHAnsi" w:hAnsiTheme="majorHAnsi" w:cstheme="majorHAnsi"/>
-                <w:sz w:val="26"/>
-                <w:szCs w:val="26"/>
-                <w:lang w:val="en-US"/>
-              </w:rPr>
-            </w:pPr>
-            <w:r>
-              <w:rPr>
-                <w:rFonts w:asciiTheme="majorHAnsi" w:hAnsiTheme="majorHAnsi" w:cstheme="majorHAnsi"/>
-                <w:sz w:val="26"/>
-                <w:szCs w:val="26"/>
-                <w:lang w:val="en-US"/>
-              </w:rPr>
-              <w:t>BMI : 25 ~29.9</w:t>
-            </w:r>
-          </w:p>
-        </w:tc>
-        <w:tc>
-          <w:tcPr>
-            <w:tcW w:w="4508" w:type="dxa"/>
-          </w:tcPr>
-          <w:p>
-            <w:pPr>
-              <w:rPr>
-                <w:rFonts w:asciiTheme="majorHAnsi" w:hAnsiTheme="majorHAnsi" w:cstheme="majorHAnsi"/>
-                <w:sz w:val="26"/>
-                <w:szCs w:val="26"/>
-                <w:lang w:val="en-US"/>
-              </w:rPr>
-            </w:pPr>
-            <w:r>
-              <w:rPr>
-                <w:rFonts w:asciiTheme="majorHAnsi" w:hAnsiTheme="majorHAnsi" w:cstheme="majorHAnsi"/>
-                <w:sz w:val="26"/>
-                <w:szCs w:val="26"/>
-                <w:lang w:val="en-US"/>
-              </w:rPr>
-              <w:t>Tiền béo phì</w:t>
-            </w:r>
-          </w:p>
-        </w:tc>
-      </w:tr>
-      <w:tr>
-        <w:tc>
-          <w:tcPr>
-            <w:tcW w:w="4508" w:type="dxa"/>
-          </w:tcPr>
-          <w:p>
-            <w:pPr>
-              <w:rPr>
-                <w:rFonts w:asciiTheme="majorHAnsi" w:hAnsiTheme="majorHAnsi" w:cstheme="majorHAnsi"/>
-                <w:sz w:val="26"/>
-                <w:szCs w:val="26"/>
-                <w:lang w:val="en-US"/>
-              </w:rPr>
-            </w:pPr>
-            <w:r>
-              <w:rPr>
-                <w:rFonts w:asciiTheme="majorHAnsi" w:hAnsiTheme="majorHAnsi" w:cstheme="majorHAnsi"/>
-                <w:sz w:val="26"/>
-                <w:szCs w:val="26"/>
-                <w:lang w:val="en-US"/>
-              </w:rPr>
-              <w:t>BMI : 30 ~34.9</w:t>
-            </w:r>
-          </w:p>
-        </w:tc>
-        <w:tc>
-          <w:tcPr>
-            <w:tcW w:w="4508" w:type="dxa"/>
-          </w:tcPr>
-          <w:p>
-            <w:pPr>
-              <w:rPr>
-                <w:rFonts w:asciiTheme="majorHAnsi" w:hAnsiTheme="majorHAnsi" w:cstheme="majorHAnsi"/>
-                <w:sz w:val="26"/>
-                <w:szCs w:val="26"/>
-                <w:lang w:val="en-US"/>
-              </w:rPr>
-            </w:pPr>
-            <w:r>
-              <w:rPr>
-                <w:rFonts w:asciiTheme="majorHAnsi" w:hAnsiTheme="majorHAnsi" w:cstheme="majorHAnsi"/>
-                <w:sz w:val="26"/>
-                <w:szCs w:val="26"/>
-                <w:lang w:val="en-US"/>
-              </w:rPr>
-              <w:t>Béo phì độ I</w:t>
-            </w:r>
-          </w:p>
-        </w:tc>
-      </w:tr>
-      <w:tr>
-        <w:tc>
-          <w:tcPr>
-            <w:tcW w:w="4508" w:type="dxa"/>
-          </w:tcPr>
-          <w:p>
-            <w:pPr>
-              <w:rPr>
-                <w:rFonts w:asciiTheme="majorHAnsi" w:hAnsiTheme="majorHAnsi" w:cstheme="majorHAnsi"/>
-                <w:sz w:val="26"/>
-                <w:szCs w:val="26"/>
-                <w:lang w:val="en-US"/>
-              </w:rPr>
-            </w:pPr>
-            <w:r>
-              <w:rPr>
-                <w:rFonts w:asciiTheme="majorHAnsi" w:hAnsiTheme="majorHAnsi" w:cstheme="majorHAnsi"/>
-                <w:sz w:val="26"/>
-                <w:szCs w:val="26"/>
-                <w:lang w:val="en-US"/>
-              </w:rPr>
-              <w:t>BMI : 35 ~39.9</w:t>
-            </w:r>
-          </w:p>
-        </w:tc>
-        <w:tc>
-          <w:tcPr>
-            <w:tcW w:w="4508" w:type="dxa"/>
-          </w:tcPr>
-          <w:p>
-            <w:pPr>
-              <w:rPr>
-                <w:rFonts w:asciiTheme="majorHAnsi" w:hAnsiTheme="majorHAnsi" w:cstheme="majorHAnsi"/>
-                <w:sz w:val="26"/>
-                <w:szCs w:val="26"/>
-                <w:lang w:val="en-US"/>
-              </w:rPr>
-            </w:pPr>
-            <w:r>
-              <w:rPr>
-                <w:rFonts w:asciiTheme="majorHAnsi" w:hAnsiTheme="majorHAnsi" w:cstheme="majorHAnsi"/>
-                <w:sz w:val="26"/>
-                <w:szCs w:val="26"/>
-                <w:lang w:val="en-US"/>
-              </w:rPr>
-              <w:t>Béo phì độ II</w:t>
-            </w:r>
-          </w:p>
-        </w:tc>
-      </w:tr>
-      <w:tr>
-        <w:tc>
-          <w:tcPr>
-            <w:tcW w:w="4508" w:type="dxa"/>
-          </w:tcPr>
-          <w:p>
-            <w:pPr>
-              <w:rPr>
-                <w:rFonts w:asciiTheme="majorHAnsi" w:hAnsiTheme="majorHAnsi" w:cstheme="majorHAnsi"/>
-                <w:sz w:val="26"/>
-                <w:szCs w:val="26"/>
-                <w:lang w:val="en-US"/>
-              </w:rPr>
-            </w:pPr>
-            <w:r>
-              <w:rPr>
-                <w:rFonts w:asciiTheme="majorHAnsi" w:hAnsiTheme="majorHAnsi" w:cstheme="majorHAnsi"/>
-                <w:sz w:val="26"/>
-                <w:szCs w:val="26"/>
-                <w:lang w:val="en-US"/>
-              </w:rPr>
-              <w:t xml:space="preserve">BMI </w:t>
-            </w:r>
-            <m:oMath>
-              <m:r>
-                <w:rPr>
-                  <w:rFonts w:ascii="Cambria Math" w:hAnsi="Cambria Math" w:cstheme="majorHAnsi"/>
-                  <w:sz w:val="26"/>
-                  <w:szCs w:val="26"/>
-                  <w:lang w:val="en-US"/>
-                </w:rPr>
-                <m:t>≥</m:t>
-              </m:r>
-            </m:oMath>
-            <w:r>
-              <w:rPr>
-                <w:rFonts w:asciiTheme="majorHAnsi" w:hAnsiTheme="majorHAnsi" w:cstheme="majorHAnsi"/>
-                <w:sz w:val="26"/>
-                <w:szCs w:val="26"/>
-                <w:lang w:val="en-US"/>
-              </w:rPr>
-              <w:t>40</w:t>
-            </w:r>
-          </w:p>
-        </w:tc>
-        <w:tc>
-          <w:tcPr>
-            <w:tcW w:w="4508" w:type="dxa"/>
-          </w:tcPr>
-          <w:p>
-            <w:pPr>
-              <w:rPr>
-                <w:rFonts w:asciiTheme="majorHAnsi" w:hAnsiTheme="majorHAnsi" w:cstheme="majorHAnsi"/>
-                <w:sz w:val="26"/>
-                <w:szCs w:val="26"/>
-                <w:lang w:val="en-US"/>
-              </w:rPr>
-            </w:pPr>
-            <w:r>
-              <w:rPr>
-                <w:rFonts w:asciiTheme="majorHAnsi" w:hAnsiTheme="majorHAnsi" w:cstheme="majorHAnsi"/>
-                <w:sz w:val="26"/>
-                <w:szCs w:val="26"/>
-                <w:lang w:val="en-US"/>
-              </w:rPr>
-              <w:t>Béo phì độ III</w:t>
+              <w:t>0</w:t>
             </w:r>
           </w:p>
         </w:tc>
@@ -705,6 +498,7 @@
           <w:lang w:val="en-US"/>
         </w:rPr>
       </w:pPr>
+      <w:proofErr w:type="gramStart"/>
       <w:r>
         <w:rPr>
           <w:rFonts w:asciiTheme="majorHAnsi" w:hAnsiTheme="majorHAnsi" w:cstheme="majorHAnsi"/>
@@ -723,7 +517,18 @@
           <w:szCs w:val="26"/>
           <w:lang w:val="en-US"/>
         </w:rPr>
-        <w:t xml:space="preserve">: </w:t>
+        <w:t>:</w:t>
+      </w:r>
+      <w:proofErr w:type="gramEnd"/>
+      <w:r>
+        <w:rPr>
+          <w:rFonts w:asciiTheme="majorHAnsi" w:hAnsiTheme="majorHAnsi" w:cstheme="majorHAnsi"/>
+          <w:b/>
+          <w:sz w:val="26"/>
+          <w:szCs w:val="26"/>
+          <w:lang w:val="en-US"/>
+        </w:rPr>
+        <w:t xml:space="preserve"> </w:t>
       </w:r>
     </w:p>
     <w:p>
@@ -834,7 +639,18 @@
           <w:szCs w:val="26"/>
           <w:lang w:val="en-US"/>
         </w:rPr>
-        <w:t xml:space="preserve"> c</w:t>
+        <w:t xml:space="preserve"> </w:t>
+      </w:r>
+      <w:proofErr w:type="gramStart"/>
+      <w:r>
+        <w:rPr>
+          <w:rFonts w:asciiTheme="majorHAnsi" w:hAnsiTheme="majorHAnsi" w:cstheme="majorHAnsi"/>
+          <w:b/>
+          <w:sz w:val="26"/>
+          <w:szCs w:val="26"/>
+          <w:lang w:val="en-US"/>
+        </w:rPr>
+        <w:t>c</w:t>
       </w:r>
       <w:r>
         <w:rPr>
@@ -853,20 +669,45 @@
           <w:szCs w:val="26"/>
           <w:lang w:val="en-US"/>
         </w:rPr>
-        <w:t xml:space="preserve"> :  tính toán BMI và đưa ra đánh giá, lời khuyên.</w:t>
-      </w:r>
-    </w:p>
-    <w:p>
-      <w:pPr>
-        <w:rPr>
-          <w:lang w:val="en-US"/>
-        </w:rPr>
-      </w:pPr>
-    </w:p>
-    <w:p>
-      <w:bookmarkStart w:id="0" w:name="_GoBack"/>
-      <w:bookmarkEnd w:id="0"/>
-    </w:p>
+        <w:t xml:space="preserve"> :</w:t>
+      </w:r>
+      <w:proofErr w:type="gramEnd"/>
+      <w:r>
+        <w:rPr>
+          <w:rFonts w:asciiTheme="majorHAnsi" w:hAnsiTheme="majorHAnsi" w:cstheme="majorHAnsi"/>
+          <w:sz w:val="26"/>
+          <w:szCs w:val="26"/>
+          <w:lang w:val="en-US"/>
+        </w:rPr>
+        <w:t xml:space="preserve">  tính toán BMI</w:t>
+      </w:r>
+      <w:r>
+        <w:rPr>
+          <w:rFonts w:asciiTheme="majorHAnsi" w:hAnsiTheme="majorHAnsi" w:cstheme="majorHAnsi"/>
+          <w:sz w:val="26"/>
+          <w:szCs w:val="26"/>
+          <w:lang w:val="en-US"/>
+        </w:rPr>
+        <w:t>, hiển thị chỉ số ra 1 Barchart</w:t>
+      </w:r>
+      <w:r>
+        <w:rPr>
+          <w:rFonts w:asciiTheme="majorHAnsi" w:hAnsiTheme="majorHAnsi" w:cstheme="majorHAnsi"/>
+          <w:sz w:val="26"/>
+          <w:szCs w:val="26"/>
+          <w:lang w:val="en-US"/>
+        </w:rPr>
+        <w:t>.</w:t>
+      </w:r>
+    </w:p>
+    <w:p>
+      <w:pPr>
+        <w:rPr>
+          <w:lang w:val="en-US"/>
+        </w:rPr>
+      </w:pPr>
+    </w:p>
+    <w:p/>
     <w:sectPr>
       <w:pgSz w:w="11906" w:h="16838"/>
       <w:pgMar w:top="1440" w:right="1440" w:bottom="1440" w:left="1440" w:header="720" w:footer="720" w:gutter="0"/>
@@ -878,7 +719,7 @@
 </file>
 
 <file path=word/styles.xml><?xml version="1.0" encoding="utf-8"?>
-<w:styles xmlns:mc="http://schemas.openxmlformats.org/markup-compatibility/2006" xmlns:r="http://schemas.openxmlformats.org/officeDocument/2006/relationships" xmlns:w="http://schemas.openxmlformats.org/wordprocessingml/2006/main" xmlns:w14="http://schemas.microsoft.com/office/word/2010/wordml" xmlns:w15="http://schemas.microsoft.com/office/word/2012/wordml" xmlns:w16se="http://schemas.microsoft.com/office/word/2015/wordml/symex" mc:Ignorable="w14 w15 w16se">
+<w:styles xmlns:mc="http://schemas.openxmlformats.org/markup-compatibility/2006" xmlns:r="http://schemas.openxmlformats.org/officeDocument/2006/relationships" xmlns:w="http://schemas.openxmlformats.org/wordprocessingml/2006/main" xmlns:w14="http://schemas.microsoft.com/office/word/2010/wordml" xmlns:w15="http://schemas.microsoft.com/office/word/2012/wordml" xmlns:w16cex="http://schemas.microsoft.com/office/word/2018/wordml/cex" xmlns:w16cid="http://schemas.microsoft.com/office/word/2016/wordml/cid" xmlns:w16="http://schemas.microsoft.com/office/word/2018/wordml" xmlns:w16sdtdh="http://schemas.microsoft.com/office/word/2020/wordml/sdtdatahash" xmlns:w16se="http://schemas.microsoft.com/office/word/2015/wordml/symex" mc:Ignorable="w14 w15 w16se w16cid w16 w16cex w16sdtdh">
   <w:docDefaults>
     <w:rPrDefault>
       <w:rPr>
@@ -894,7 +735,7 @@
       </w:pPr>
     </w:pPrDefault>
   </w:docDefaults>
-  <w:latentStyles w:defLockedState="0" w:defUIPriority="99" w:defSemiHidden="0" w:defUnhideWhenUsed="0" w:defQFormat="0" w:count="371">
+  <w:latentStyles w:defLockedState="0" w:defUIPriority="99" w:defSemiHidden="0" w:defUnhideWhenUsed="0" w:defQFormat="0" w:count="376">
     <w:lsdException w:name="Normal" w:uiPriority="0" w:qFormat="1"/>
     <w:lsdException w:name="heading 1" w:uiPriority="9" w:qFormat="1"/>
     <w:lsdException w:name="heading 2" w:semiHidden="1" w:uiPriority="9" w:unhideWhenUsed="1" w:qFormat="1"/>
@@ -1266,6 +1107,11 @@
     <w:lsdException w:name="List Table 5 Dark Accent 6" w:uiPriority="50"/>
     <w:lsdException w:name="List Table 6 Colorful Accent 6" w:uiPriority="51"/>
     <w:lsdException w:name="List Table 7 Colorful Accent 6" w:uiPriority="52"/>
+    <w:lsdException w:name="Mention" w:semiHidden="1" w:unhideWhenUsed="1"/>
+    <w:lsdException w:name="Smart Hyperlink" w:semiHidden="1" w:unhideWhenUsed="1"/>
+    <w:lsdException w:name="Hashtag" w:semiHidden="1" w:unhideWhenUsed="1"/>
+    <w:lsdException w:name="Unresolved Mention" w:semiHidden="1" w:unhideWhenUsed="1"/>
+    <w:lsdException w:name="Smart Link" w:semiHidden="1" w:unhideWhenUsed="1"/>
   </w:latentStyles>
   <w:style w:type="paragraph" w:default="1" w:styleId="Normal">
     <w:name w:val="Normal"/>
@@ -1650,4 +1496,16 @@
     </a:ext>
   </a:extLst>
 </a:theme>
+</file>
+
+<file path=customXml/item1.xml><?xml version="1.0" encoding="utf-8"?>
+<b:Sources xmlns:b="http://schemas.openxmlformats.org/officeDocument/2006/bibliography" xmlns="http://schemas.openxmlformats.org/officeDocument/2006/bibliography" SelectedStyle="\APASixthEditionOfficeOnline.xsl" StyleName="APA" Version="6"/>
+</file>
+
+<file path=customXml/itemProps1.xml><?xml version="1.0" encoding="utf-8"?>
+<ds:datastoreItem xmlns:ds="http://schemas.openxmlformats.org/officeDocument/2006/customXml" ds:itemID="{886A9551-56D4-4C4D-87D8-EA080EDBDA69}">
+  <ds:schemaRefs>
+    <ds:schemaRef ds:uri="http://schemas.openxmlformats.org/officeDocument/2006/bibliography"/>
+  </ds:schemaRefs>
+</ds:datastoreItem>
 </file>
</xml_diff>

<commit_message>
update requirement and sequences diagram
</commit_message>
<xml_diff>
--- a/document/requirement/req_BMI.docx
+++ b/document/requirement/req_BMI.docx
@@ -241,7 +241,16 @@
           <w:szCs w:val="26"/>
           <w:lang w:val="en-US"/>
         </w:rPr>
-        <w:t xml:space="preserve"> số BMI và đánh giá về thể trạng cơ thể..</w:t>
+        <w:t xml:space="preserve"> số BMI </w:t>
+      </w:r>
+      <w:r>
+        <w:rPr>
+          <w:rFonts w:asciiTheme="majorHAnsi" w:hAnsiTheme="majorHAnsi" w:cstheme="majorHAnsi"/>
+          <w:sz w:val="26"/>
+          <w:szCs w:val="26"/>
+          <w:lang w:val="en-US"/>
+        </w:rPr>
+        <w:t>qua các tuần dưới dạng một barchart, nếu tuần bất kì không có nhập vào chỉ số BMI, Web sẽ lấy chỉ số BMI của tuần gần nhất ra hiển thị vào tuần đó.</w:t>
       </w:r>
     </w:p>
     <w:p>
@@ -471,7 +480,7 @@
                 <w:szCs w:val="26"/>
                 <w:lang w:val="en-US"/>
               </w:rPr>
-              <w:t>0</w:t>
+              <w:t>BMI tuần gần nhất</w:t>
             </w:r>
           </w:p>
         </w:tc>

</xml_diff>